<commit_message>
URL Trello + otras modificaciones
</commit_message>
<xml_diff>
--- a/FUNCIONALIDADES MAKEU.docx
+++ b/FUNCIONALIDADES MAKEU.docx
@@ -247,66 +247,68 @@
           <w:ilvl w:val="2"/>
           <w:numId w:val="1"/>
         </w:numPr>
+      </w:pPr>
+      <w:r>
+        <w:t xml:space="preserve">¿Pago – con </w:t>
+      </w:r>
+      <w:proofErr w:type="spellStart"/>
+      <w:r>
+        <w:t>MercadoPago</w:t>
+      </w:r>
+      <w:proofErr w:type="spellEnd"/>
+      <w:r>
+        <w:t>?</w:t>
+      </w:r>
+      <w:r>
+        <w:t xml:space="preserve"> </w:t>
+      </w:r>
+      <w:r>
+        <w:t>Api</w:t>
+      </w:r>
+      <w:r>
+        <w:t xml:space="preserve">: </w:t>
+      </w:r>
+      <w:r>
+        <w:fldChar w:fldCharType="begin"/>
+      </w:r>
+      <w:r>
+        <w:instrText xml:space="preserve"> HYPERLINK "https://www.mercadopago.com.ar/developers/es/" </w:instrText>
+      </w:r>
+      <w:r>
+        <w:fldChar w:fldCharType="separate"/>
+      </w:r>
+      <w:r>
         <w:rPr>
+          <w:rStyle w:val="Hipervnculo"/>
+        </w:rPr>
+        <w:t>https://www.mercadopago.com.ar/developers/es/</w:t>
+      </w:r>
+      <w:r>
+        <w:rPr>
+          <w:rStyle w:val="Hipervnculo"/>
           <w:lang w:val="en-US"/>
         </w:rPr>
-      </w:pPr>
-      <w:r>
-        <w:t xml:space="preserve">¿Pago – con </w:t>
-      </w:r>
-      <w:proofErr w:type="spellStart"/>
-      <w:r>
-        <w:t>MercadoPago</w:t>
-      </w:r>
-      <w:proofErr w:type="spellEnd"/>
-      <w:r>
-        <w:t>?</w:t>
+        <w:fldChar w:fldCharType="end"/>
+      </w:r>
+    </w:p>
+    <w:p>
+      <w:pPr>
+        <w:pStyle w:val="Prrafodelista"/>
+        <w:numPr>
+          <w:ilvl w:val="2"/>
+          <w:numId w:val="1"/>
+        </w:numPr>
+      </w:pPr>
+      <w:r>
+        <w:t>¿Envío – Con que empresa?</w:t>
       </w:r>
       <w:r>
         <w:t xml:space="preserve"> </w:t>
       </w:r>
-      <w:proofErr w:type="spellStart"/>
-      <w:r>
-        <w:rPr>
-          <w:lang w:val="en-US"/>
-        </w:rPr>
-        <w:t>Api</w:t>
-      </w:r>
-      <w:proofErr w:type="spellEnd"/>
-      <w:r>
-        <w:rPr>
-          <w:lang w:val="en-US"/>
-        </w:rPr>
-        <w:t xml:space="preserve">: </w:t>
-      </w:r>
-      <w:hyperlink r:id="rId5" w:history="1">
-        <w:r>
-          <w:rPr>
-            <w:rStyle w:val="Hipervnculo"/>
-            <w:lang w:val="en-US"/>
-          </w:rPr>
-          <w:t>https://www.mercadopago.com.ar/developers/es/</w:t>
-        </w:r>
-      </w:hyperlink>
-    </w:p>
-    <w:p>
-      <w:pPr>
-        <w:pStyle w:val="Prrafodelista"/>
-        <w:numPr>
-          <w:ilvl w:val="2"/>
-          <w:numId w:val="1"/>
-        </w:numPr>
-      </w:pPr>
-      <w:r>
-        <w:t>¿Envío – Con que empresa?</w:t>
-      </w:r>
-      <w:r>
-        <w:t xml:space="preserve"> </w:t>
-      </w:r>
       <w:r>
         <w:t xml:space="preserve">Andreani tiene API: </w:t>
       </w:r>
-      <w:hyperlink r:id="rId6" w:anchor="cotizarEnvio" w:history="1">
+      <w:hyperlink r:id="rId5" w:anchor="cotizarEnvio" w:history="1">
         <w:r>
           <w:rPr>
             <w:rStyle w:val="Hipervnculo"/>
@@ -351,7 +353,13 @@
         <w:t xml:space="preserve"> Certificado </w:t>
       </w:r>
       <w:r>
-        <w:t xml:space="preserve">SSD. </w:t>
+        <w:t>SS</w:t>
+      </w:r>
+      <w:r>
+        <w:t>L</w:t>
+      </w:r>
+      <w:r>
+        <w:t xml:space="preserve">. </w:t>
       </w:r>
       <w:r>
         <w:t xml:space="preserve"> </w:t>

</xml_diff>